<commit_message>
Alteracao ao Relatorio 2
</commit_message>
<xml_diff>
--- a/Desenvolvimento/modelos/Relatorio_TPC2.docx
+++ b/Desenvolvimento/modelos/Relatorio_TPC2.docx
@@ -36,13 +36,13 @@
         <w:t>corpo</w:t>
       </w:r>
       <w:r>
-        <w:t>, a chamada velocidade terminal.</w:t>
-      </w:r>
-      <w:r>
-        <w:t xml:space="preserve"> </w:t>
-      </w:r>
-      <w:r>
-        <w:t>Ou seja</w:t>
+        <w:t>, a chamada velocidade terminal</w:t>
+      </w:r>
+      <w:r>
+        <w:t>, o</w:t>
+      </w:r>
+      <w:r>
+        <w:t>u seja</w:t>
       </w:r>
       <w:r>
         <w:t>, neste ponto</w:t>
@@ -180,15 +180,7 @@
         <w:jc w:val="center"/>
       </w:pPr>
       <w:r>
-        <w:t xml:space="preserve">Diagrama stocks e </w:t>
-      </w:r>
-      <w:proofErr w:type="spellStart"/>
-      <w:r>
-        <w:t>flows</w:t>
-      </w:r>
-      <w:proofErr w:type="spellEnd"/>
-      <w:r>
-        <w:t>, final com raio dinâmico</w:t>
+        <w:t>Diagrama stocks e flows, final com raio dinâmico</w:t>
       </w:r>
     </w:p>
     <w:p>
@@ -570,19 +562,14 @@
         <w:t xml:space="preserve"> foi de 606.8</w:t>
       </w:r>
       <w:r>
+        <w:t xml:space="preserve"> kN</w:t>
+      </w:r>
+      <w:r>
+        <w:t>. Rapidamente o paraquedista assume a sua velocidade final de</w:t>
+      </w:r>
+      <w:r>
         <w:t xml:space="preserve"> </w:t>
       </w:r>
-      <w:proofErr w:type="spellStart"/>
-      <w:r>
-        <w:t>kN</w:t>
-      </w:r>
-      <w:proofErr w:type="spellEnd"/>
-      <w:r>
-        <w:t>. Rapidamente o paraquedista assume a sua velocidade final de</w:t>
-      </w:r>
-      <w:r>
-        <w:t xml:space="preserve"> </w:t>
-      </w:r>
     </w:p>
     <w:p>
       <w:pPr>
@@ -618,15 +605,7 @@
         <w:t xml:space="preserve">a densidade do corpo irá alterar-se mudando completamente a força de atrito. </w:t>
       </w:r>
       <w:r>
-        <w:t xml:space="preserve">Assim sendo o diagrama de stocks e </w:t>
-      </w:r>
-      <w:proofErr w:type="spellStart"/>
-      <w:r>
-        <w:t>flows</w:t>
-      </w:r>
-      <w:proofErr w:type="spellEnd"/>
-      <w:r>
-        <w:t xml:space="preserve"> resultantes foi o seguinte.</w:t>
+        <w:t>Assim sendo o diagrama de stocks e flows resultantes foi o seguinte.</w:t>
       </w:r>
     </w:p>
     <w:p>
@@ -635,6 +614,9 @@
         <w:jc w:val="center"/>
       </w:pPr>
       <w:r>
+        <w:rPr>
+          <w:noProof/>
+        </w:rPr>
         <w:drawing>
           <wp:inline distT="0" distB="0" distL="0" distR="0" wp14:anchorId="00BB805A" wp14:editId="3437A9E1">
             <wp:extent cx="4067743" cy="4277322"/>
@@ -703,21 +685,8 @@
       <w:r>
         <w:t xml:space="preserve"> em que </w:t>
       </w:r>
-      <w:proofErr w:type="spellStart"/>
-      <w:r>
-        <w:t>pj</w:t>
-      </w:r>
-      <w:proofErr w:type="spellEnd"/>
-      <w:r>
-        <w:t xml:space="preserve"> é a densidade do fluido, </w:t>
-      </w:r>
-      <w:proofErr w:type="spellStart"/>
-      <w:r>
-        <w:t>Vj</w:t>
-      </w:r>
-      <w:proofErr w:type="spellEnd"/>
-      <w:r>
-        <w:t xml:space="preserve"> é o volume de </w:t>
+      <w:r>
+        <w:t xml:space="preserve">pj é a densidade do fluido, Vj é o volume de </w:t>
       </w:r>
       <w:r>
         <w:t>água</w:t>
@@ -859,6 +828,9 @@
         <w:ind w:firstLine="720"/>
       </w:pPr>
       <w:r>
+        <w:rPr>
+          <w:noProof/>
+        </w:rPr>
         <w:drawing>
           <wp:inline distT="0" distB="0" distL="0" distR="0" wp14:anchorId="77107111" wp14:editId="1DEB3BCC">
             <wp:extent cx="5731510" cy="2028190"/>
@@ -1012,8 +984,460 @@
     </w:p>
     <w:p>
       <w:pPr>
-        <w:ind w:firstLine="720"/>
-      </w:pPr>
+        <w:spacing w:before="0" w:after="160" w:line="259" w:lineRule="auto"/>
+        <w:ind w:firstLine="0"/>
+        <w:jc w:val="left"/>
+        <w:rPr>
+          <w:rFonts w:asciiTheme="majorHAnsi" w:eastAsiaTheme="majorEastAsia" w:hAnsiTheme="majorHAnsi" w:cstheme="majorBidi"/>
+          <w:color w:val="2F5496" w:themeColor="accent1" w:themeShade="BF"/>
+          <w:sz w:val="32"/>
+          <w:szCs w:val="32"/>
+        </w:rPr>
+      </w:pPr>
+      <w:r>
+        <w:br w:type="page"/>
+      </w:r>
+    </w:p>
+    <w:p>
+      <w:pPr>
+        <w:pStyle w:val="Heading1"/>
+      </w:pPr>
+      <w:r>
+        <w:lastRenderedPageBreak/>
+        <w:t>Comportamentos individuais</w:t>
+      </w:r>
+    </w:p>
+    <w:p>
+      <w:r>
+        <w:t xml:space="preserve">Tendo em conta o proposto no exercício D, realizamos </w:t>
+      </w:r>
+      <w:r>
+        <w:t>um boid composto por diversos comportamentos individuais nomeadamente acelerar e travar, arrive, patrulhar, vaguear</w:t>
+      </w:r>
+      <w:r>
+        <w:t>. Tendo em conta a interface fornecida na aula</w:t>
+      </w:r>
+      <w:r>
+        <w:t xml:space="preserve"> a implementação do comportamento tratou-se apenas de definir </w:t>
+      </w:r>
+      <w:r>
+        <w:t xml:space="preserve">qual a direção que o corpo deveria seguir. </w:t>
+      </w:r>
+    </w:p>
+    <w:p>
+      <w:pPr>
+        <w:keepNext/>
+      </w:pPr>
+      <w:r>
+        <w:drawing>
+          <wp:anchor distT="0" distB="0" distL="114300" distR="114300" simplePos="0" relativeHeight="251659264" behindDoc="0" locked="0" layoutInCell="1" allowOverlap="1" wp14:anchorId="7291915B" wp14:editId="1BE97352">
+            <wp:simplePos x="0" y="0"/>
+            <wp:positionH relativeFrom="column">
+              <wp:posOffset>182880</wp:posOffset>
+            </wp:positionH>
+            <wp:positionV relativeFrom="paragraph">
+              <wp:posOffset>74902</wp:posOffset>
+            </wp:positionV>
+            <wp:extent cx="2305878" cy="598686"/>
+            <wp:effectExtent l="0" t="0" r="0" b="0"/>
+            <wp:wrapSquare wrapText="bothSides"/>
+            <wp:docPr id="8" name="Picture 8"/>
+            <wp:cNvGraphicFramePr>
+              <a:graphicFrameLocks xmlns:a="http://schemas.openxmlformats.org/drawingml/2006/main" noChangeAspect="1"/>
+            </wp:cNvGraphicFramePr>
+            <a:graphic xmlns:a="http://schemas.openxmlformats.org/drawingml/2006/main">
+              <a:graphicData uri="http://schemas.openxmlformats.org/drawingml/2006/picture">
+                <pic:pic xmlns:pic="http://schemas.openxmlformats.org/drawingml/2006/picture">
+                  <pic:nvPicPr>
+                    <pic:cNvPr id="1" name=""/>
+                    <pic:cNvPicPr/>
+                  </pic:nvPicPr>
+                  <pic:blipFill>
+                    <a:blip r:embed="rId12">
+                      <a:extLst>
+                        <a:ext uri="{28A0092B-C50C-407E-A947-70E740481C1C}">
+                          <a14:useLocalDpi xmlns:a14="http://schemas.microsoft.com/office/drawing/2010/main" val="0"/>
+                        </a:ext>
+                      </a:extLst>
+                    </a:blip>
+                    <a:stretch>
+                      <a:fillRect/>
+                    </a:stretch>
+                  </pic:blipFill>
+                  <pic:spPr>
+                    <a:xfrm>
+                      <a:off x="0" y="0"/>
+                      <a:ext cx="2305878" cy="598686"/>
+                    </a:xfrm>
+                    <a:prstGeom prst="rect">
+                      <a:avLst/>
+                    </a:prstGeom>
+                  </pic:spPr>
+                </pic:pic>
+              </a:graphicData>
+            </a:graphic>
+            <wp14:sizeRelH relativeFrom="page">
+              <wp14:pctWidth>0</wp14:pctWidth>
+            </wp14:sizeRelH>
+            <wp14:sizeRelV relativeFrom="page">
+              <wp14:pctHeight>0</wp14:pctHeight>
+            </wp14:sizeRelV>
+          </wp:anchor>
+        </w:drawing>
+      </w:r>
+    </w:p>
+    <w:p>
+      <w:pPr>
+        <w:pStyle w:val="Caption"/>
+      </w:pPr>
+      <w:r>
+        <w:t xml:space="preserve">Figura </w:t>
+      </w:r>
+      <w:r>
+        <w:fldChar w:fldCharType="begin"/>
+      </w:r>
+      <w:r>
+        <w:instrText xml:space="preserve"> SEQ Figura \* ARABIC </w:instrText>
+      </w:r>
+      <w:r>
+        <w:fldChar w:fldCharType="separate"/>
+      </w:r>
+      <w:r>
+        <w:rPr>
+          <w:noProof/>
+        </w:rPr>
+        <w:t>1</w:t>
+      </w:r>
+      <w:r>
+        <w:fldChar w:fldCharType="end"/>
+      </w:r>
+      <w:r>
+        <w:t xml:space="preserve"> - Como a </w:t>
+      </w:r>
+      <w:r>
+        <w:t>aceleração</w:t>
+      </w:r>
+      <w:r>
+        <w:t xml:space="preserve"> é calculada</w:t>
+      </w:r>
+    </w:p>
+    <w:p>
+      <w:pPr>
+        <w:keepNext/>
+      </w:pPr>
+    </w:p>
+    <w:p>
+      <w:pPr>
+        <w:pStyle w:val="Caption"/>
+      </w:pPr>
+      <w:r>
+        <w:drawing>
+          <wp:anchor distT="0" distB="0" distL="114300" distR="114300" simplePos="0" relativeHeight="251658240" behindDoc="0" locked="0" layoutInCell="1" allowOverlap="1" wp14:anchorId="29D6A102" wp14:editId="0AC4053A">
+            <wp:simplePos x="0" y="0"/>
+            <wp:positionH relativeFrom="column">
+              <wp:posOffset>174625</wp:posOffset>
+            </wp:positionH>
+            <wp:positionV relativeFrom="paragraph">
+              <wp:posOffset>10795</wp:posOffset>
+            </wp:positionV>
+            <wp:extent cx="2313305" cy="577850"/>
+            <wp:effectExtent l="0" t="0" r="0" b="0"/>
+            <wp:wrapSquare wrapText="bothSides"/>
+            <wp:docPr id="11" name="Picture 11"/>
+            <wp:cNvGraphicFramePr>
+              <a:graphicFrameLocks xmlns:a="http://schemas.openxmlformats.org/drawingml/2006/main" noChangeAspect="1"/>
+            </wp:cNvGraphicFramePr>
+            <a:graphic xmlns:a="http://schemas.openxmlformats.org/drawingml/2006/main">
+              <a:graphicData uri="http://schemas.openxmlformats.org/drawingml/2006/picture">
+                <pic:pic xmlns:pic="http://schemas.openxmlformats.org/drawingml/2006/picture">
+                  <pic:nvPicPr>
+                    <pic:cNvPr id="1" name=""/>
+                    <pic:cNvPicPr/>
+                  </pic:nvPicPr>
+                  <pic:blipFill>
+                    <a:blip r:embed="rId13">
+                      <a:extLst>
+                        <a:ext uri="{28A0092B-C50C-407E-A947-70E740481C1C}">
+                          <a14:useLocalDpi xmlns:a14="http://schemas.microsoft.com/office/drawing/2010/main" val="0"/>
+                        </a:ext>
+                      </a:extLst>
+                    </a:blip>
+                    <a:stretch>
+                      <a:fillRect/>
+                    </a:stretch>
+                  </pic:blipFill>
+                  <pic:spPr>
+                    <a:xfrm>
+                      <a:off x="0" y="0"/>
+                      <a:ext cx="2313305" cy="577850"/>
+                    </a:xfrm>
+                    <a:prstGeom prst="rect">
+                      <a:avLst/>
+                    </a:prstGeom>
+                  </pic:spPr>
+                </pic:pic>
+              </a:graphicData>
+            </a:graphic>
+            <wp14:sizeRelH relativeFrom="page">
+              <wp14:pctWidth>0</wp14:pctWidth>
+            </wp14:sizeRelH>
+            <wp14:sizeRelV relativeFrom="page">
+              <wp14:pctHeight>0</wp14:pctHeight>
+            </wp14:sizeRelV>
+          </wp:anchor>
+        </w:drawing>
+      </w:r>
+      <w:r>
+        <w:t xml:space="preserve">Figura </w:t>
+      </w:r>
+      <w:r>
+        <w:fldChar w:fldCharType="begin"/>
+      </w:r>
+      <w:r>
+        <w:instrText xml:space="preserve"> SEQ Figura \* ARABIC </w:instrText>
+      </w:r>
+      <w:r>
+        <w:fldChar w:fldCharType="separate"/>
+      </w:r>
+      <w:r>
+        <w:rPr>
+          <w:noProof/>
+        </w:rPr>
+        <w:t>2</w:t>
+      </w:r>
+      <w:r>
+        <w:fldChar w:fldCharType="end"/>
+      </w:r>
+      <w:r>
+        <w:t xml:space="preserve"> - Como a </w:t>
+      </w:r>
+      <w:r>
+        <w:t>força de travagem</w:t>
+      </w:r>
+      <w:r>
+        <w:t xml:space="preserve"> é calculada</w:t>
+      </w:r>
+    </w:p>
+    <w:p/>
+    <w:p/>
+    <w:p>
+      <w:r>
+        <w:t xml:space="preserve">De notar que a </w:t>
+      </w:r>
+      <w:r>
+        <w:t>aceleração</w:t>
+      </w:r>
+      <w:r>
+        <w:t xml:space="preserve"> tem em conta </w:t>
+      </w:r>
+      <w:r>
+        <w:t>o vetor normalizado (norma colocada com valor igual 1)</w:t>
+      </w:r>
+      <w:r>
+        <w:t xml:space="preserve"> e não o vetor propriamente dito</w:t>
+      </w:r>
+      <w:r>
+        <w:t xml:space="preserve">, pois desta forma temos a </w:t>
+      </w:r>
+      <w:r>
+        <w:t>direção</w:t>
+      </w:r>
+      <w:r>
+        <w:t xml:space="preserve"> do vetor,</w:t>
+      </w:r>
+      <w:r>
+        <w:t xml:space="preserve"> permitindo somar diretamente com a própria velocidade mantendo a </w:t>
+      </w:r>
+      <w:r>
+        <w:t>direção anterior.</w:t>
+      </w:r>
+    </w:p>
+    <w:p/>
+    <w:p>
+      <w:pPr>
+        <w:keepNext/>
+      </w:pPr>
+      <w:r>
+        <w:drawing>
+          <wp:inline distT="0" distB="0" distL="0" distR="0" wp14:anchorId="6D7F8447" wp14:editId="22B24BDE">
+            <wp:extent cx="5080883" cy="1565470"/>
+            <wp:effectExtent l="0" t="0" r="5715" b="0"/>
+            <wp:docPr id="12" name="Picture 12"/>
+            <wp:cNvGraphicFramePr>
+              <a:graphicFrameLocks xmlns:a="http://schemas.openxmlformats.org/drawingml/2006/main" noChangeAspect="1"/>
+            </wp:cNvGraphicFramePr>
+            <a:graphic xmlns:a="http://schemas.openxmlformats.org/drawingml/2006/main">
+              <a:graphicData uri="http://schemas.openxmlformats.org/drawingml/2006/picture">
+                <pic:pic xmlns:pic="http://schemas.openxmlformats.org/drawingml/2006/picture">
+                  <pic:nvPicPr>
+                    <pic:cNvPr id="1" name=""/>
+                    <pic:cNvPicPr/>
+                  </pic:nvPicPr>
+                  <pic:blipFill>
+                    <a:blip r:embed="rId14"/>
+                    <a:stretch>
+                      <a:fillRect/>
+                    </a:stretch>
+                  </pic:blipFill>
+                  <pic:spPr>
+                    <a:xfrm>
+                      <a:off x="0" y="0"/>
+                      <a:ext cx="5377330" cy="1656808"/>
+                    </a:xfrm>
+                    <a:prstGeom prst="rect">
+                      <a:avLst/>
+                    </a:prstGeom>
+                  </pic:spPr>
+                </pic:pic>
+              </a:graphicData>
+            </a:graphic>
+          </wp:inline>
+        </w:drawing>
+      </w:r>
+    </w:p>
+    <w:p>
+      <w:pPr>
+        <w:pStyle w:val="Caption"/>
+      </w:pPr>
+      <w:r>
+        <w:t xml:space="preserve">Figura </w:t>
+      </w:r>
+      <w:r>
+        <w:fldChar w:fldCharType="begin"/>
+      </w:r>
+      <w:r>
+        <w:instrText xml:space="preserve"> SEQ Figura \* ARABIC </w:instrText>
+      </w:r>
+      <w:r>
+        <w:fldChar w:fldCharType="separate"/>
+      </w:r>
+      <w:r>
+        <w:rPr>
+          <w:noProof/>
+        </w:rPr>
+        <w:t>3</w:t>
+      </w:r>
+      <w:r>
+        <w:fldChar w:fldCharType="end"/>
+      </w:r>
+      <w:r>
+        <w:t xml:space="preserve"> -Comportamento arrive</w:t>
+      </w:r>
+    </w:p>
+    <w:p>
+      <w:r>
+        <w:t xml:space="preserve">Este comportamento vai reduzindo gradualmente </w:t>
+      </w:r>
+      <w:r>
+        <w:t xml:space="preserve">a velocidade </w:t>
+      </w:r>
+      <w:r>
+        <w:t>aquando</w:t>
+      </w:r>
+      <w:r>
+        <w:t xml:space="preserve"> da chegada do corpo a um alvo. Assim sendo </w:t>
+      </w:r>
+      <w:r>
+        <w:t xml:space="preserve">não é necessário aplicar forças de grande magnitude para efetuar uma travagem. </w:t>
+      </w:r>
+    </w:p>
+    <w:p/>
+    <w:p>
+      <w:pPr>
+        <w:keepNext/>
+      </w:pPr>
+      <w:r>
+        <w:drawing>
+          <wp:inline distT="0" distB="0" distL="0" distR="0" wp14:anchorId="3B1DDCF9" wp14:editId="4CA0FBB1">
+            <wp:extent cx="5731510" cy="1358265"/>
+            <wp:effectExtent l="0" t="0" r="2540" b="0"/>
+            <wp:docPr id="13" name="Picture 13"/>
+            <wp:cNvGraphicFramePr>
+              <a:graphicFrameLocks xmlns:a="http://schemas.openxmlformats.org/drawingml/2006/main" noChangeAspect="1"/>
+            </wp:cNvGraphicFramePr>
+            <a:graphic xmlns:a="http://schemas.openxmlformats.org/drawingml/2006/main">
+              <a:graphicData uri="http://schemas.openxmlformats.org/drawingml/2006/picture">
+                <pic:pic xmlns:pic="http://schemas.openxmlformats.org/drawingml/2006/picture">
+                  <pic:nvPicPr>
+                    <pic:cNvPr id="1" name=""/>
+                    <pic:cNvPicPr/>
+                  </pic:nvPicPr>
+                  <pic:blipFill>
+                    <a:blip r:embed="rId15"/>
+                    <a:stretch>
+                      <a:fillRect/>
+                    </a:stretch>
+                  </pic:blipFill>
+                  <pic:spPr>
+                    <a:xfrm>
+                      <a:off x="0" y="0"/>
+                      <a:ext cx="5731510" cy="1358265"/>
+                    </a:xfrm>
+                    <a:prstGeom prst="rect">
+                      <a:avLst/>
+                    </a:prstGeom>
+                  </pic:spPr>
+                </pic:pic>
+              </a:graphicData>
+            </a:graphic>
+          </wp:inline>
+        </w:drawing>
+      </w:r>
+    </w:p>
+    <w:p>
+      <w:pPr>
+        <w:pStyle w:val="Caption"/>
+      </w:pPr>
+      <w:r>
+        <w:t xml:space="preserve">Figura </w:t>
+      </w:r>
+      <w:r>
+        <w:fldChar w:fldCharType="begin"/>
+      </w:r>
+      <w:r>
+        <w:instrText xml:space="preserve"> SEQ Figura \* ARABIC </w:instrText>
+      </w:r>
+      <w:r>
+        <w:fldChar w:fldCharType="separate"/>
+      </w:r>
+      <w:r>
+        <w:rPr>
+          <w:noProof/>
+        </w:rPr>
+        <w:t>4</w:t>
+      </w:r>
+      <w:r>
+        <w:fldChar w:fldCharType="end"/>
+      </w:r>
+      <w:r>
+        <w:t xml:space="preserve"> - Comportamento Wander</w:t>
+      </w:r>
+    </w:p>
+    <w:p>
+      <w:r>
+        <w:t xml:space="preserve">Este comportamento varia o movimento do boid de forma regular, </w:t>
+      </w:r>
+      <w:r>
+        <w:t xml:space="preserve">e calcula a variação para a próxima iteração do movimento. </w:t>
+      </w:r>
+      <w:r>
+        <w:t>Através</w:t>
+      </w:r>
+      <w:r>
+        <w:t xml:space="preserve"> disto somos capazes de gerar um movimento aparentemente aleatório, mas mantendo </w:t>
+      </w:r>
+      <w:r>
+        <w:t>um movimento semi</w:t>
+      </w:r>
+      <w:r>
+        <w:t xml:space="preserve"> </w:t>
+      </w:r>
+      <w:r>
+        <w:t>realista</w:t>
+      </w:r>
+      <w:r>
+        <w:t>.</w:t>
+      </w:r>
     </w:p>
     <w:sectPr>
       <w:pgSz w:w="11906" w:h="16838"/>
@@ -1435,6 +1859,27 @@
       <w:lang w:val="pt-PT" w:eastAsia="pt-PT"/>
     </w:rPr>
   </w:style>
+  <w:style w:type="paragraph" w:styleId="Heading1">
+    <w:name w:val="heading 1"/>
+    <w:basedOn w:val="Normal"/>
+    <w:next w:val="Normal"/>
+    <w:link w:val="Heading1Char"/>
+    <w:uiPriority w:val="9"/>
+    <w:qFormat/>
+    <w:rsid w:val="00016E08"/>
+    <w:pPr>
+      <w:keepNext/>
+      <w:keepLines/>
+      <w:spacing w:before="240"/>
+      <w:outlineLvl w:val="0"/>
+    </w:pPr>
+    <w:rPr>
+      <w:rFonts w:asciiTheme="majorHAnsi" w:eastAsiaTheme="majorEastAsia" w:hAnsiTheme="majorHAnsi" w:cstheme="majorBidi"/>
+      <w:color w:val="2F5496" w:themeColor="accent1" w:themeShade="BF"/>
+      <w:sz w:val="32"/>
+      <w:szCs w:val="32"/>
+    </w:rPr>
+  </w:style>
   <w:style w:type="character" w:default="1" w:styleId="DefaultParagraphFont">
     <w:name w:val="Default Paragraph Font"/>
     <w:uiPriority w:val="1"/>
@@ -1470,6 +1915,39 @@
     <w:rsid w:val="00AE56A6"/>
     <w:rPr>
       <w:color w:val="808080"/>
+    </w:rPr>
+  </w:style>
+  <w:style w:type="character" w:customStyle="1" w:styleId="Heading1Char">
+    <w:name w:val="Heading 1 Char"/>
+    <w:basedOn w:val="DefaultParagraphFont"/>
+    <w:link w:val="Heading1"/>
+    <w:uiPriority w:val="9"/>
+    <w:rsid w:val="00016E08"/>
+    <w:rPr>
+      <w:rFonts w:asciiTheme="majorHAnsi" w:eastAsiaTheme="majorEastAsia" w:hAnsiTheme="majorHAnsi" w:cstheme="majorBidi"/>
+      <w:color w:val="2F5496" w:themeColor="accent1" w:themeShade="BF"/>
+      <w:sz w:val="32"/>
+      <w:szCs w:val="32"/>
+      <w:lang w:val="pt-PT" w:eastAsia="pt-PT"/>
+    </w:rPr>
+  </w:style>
+  <w:style w:type="paragraph" w:styleId="Caption">
+    <w:name w:val="caption"/>
+    <w:basedOn w:val="Normal"/>
+    <w:next w:val="Normal"/>
+    <w:uiPriority w:val="35"/>
+    <w:unhideWhenUsed/>
+    <w:qFormat/>
+    <w:rsid w:val="003D33CA"/>
+    <w:pPr>
+      <w:spacing w:before="0" w:after="200"/>
+    </w:pPr>
+    <w:rPr>
+      <w:i/>
+      <w:iCs/>
+      <w:color w:val="44546A" w:themeColor="text2"/>
+      <w:sz w:val="18"/>
+      <w:szCs w:val="18"/>
     </w:rPr>
   </w:style>
 </w:styles>

</xml_diff>